<commit_message>
artefato 7 e 8
</commit_message>
<xml_diff>
--- a/Artefatos/07.Declaração do Problema.docx
+++ b/Artefatos/07.Declaração do Problema.docx
@@ -7,38 +7,55 @@
       <w:pPr>
         <w:pStyle w:val="Ttulo"/>
       </w:pPr>
-      <w:bookmarkStart w:id="0" w:name="_81e444s2jpyq" w:colFirst="0" w:colLast="0"/>
+      <w:bookmarkStart w:id="0" w:name="_iy39xx24l9dl" w:colFirst="0" w:colLast="0"/>
+      <w:bookmarkStart w:id="1" w:name="_htklu03vixnz" w:colFirst="0" w:colLast="0"/>
       <w:bookmarkEnd w:id="0"/>
+      <w:bookmarkEnd w:id="1"/>
+      <w:r>
+        <w:t>Declaração do Problema</w:t>
+      </w:r>
     </w:p>
     <w:p>
       <w:pPr>
-        <w:pStyle w:val="Ttulo"/>
-      </w:pPr>
-      <w:bookmarkStart w:id="1" w:name="_iy39xx24l9dl" w:colFirst="0" w:colLast="0"/>
-      <w:bookmarkEnd w:id="1"/>
+        <w:jc w:val="both"/>
+      </w:pPr>
     </w:p>
     <w:p>
       <w:pPr>
-        <w:pStyle w:val="Ttulo"/>
-      </w:pPr>
-      <w:bookmarkStart w:id="2" w:name="_htklu03vixnz" w:colFirst="0" w:colLast="0"/>
-      <w:bookmarkEnd w:id="2"/>
-      <w:r>
-        <w:t>Declaração do Problema</w:t>
-      </w:r>
-    </w:p>
-    <w:p>
-      <w:pPr>
         <w:jc w:val="both"/>
-      </w:pPr>
+        <w:rPr>
+          <w:u w:val="single"/>
+        </w:rPr>
+      </w:pPr>
+      <w:r>
+        <w:t>O problema</w:t>
+      </w:r>
       <w:r>
         <w:rPr>
           <w:b/>
         </w:rPr>
-        <w:t xml:space="preserve">O problema </w:t>
-      </w:r>
-      <w:r>
-        <w:t xml:space="preserve">do cliente é organizar a comunicação de forma efetiva com o seu usuário de </w:t>
+        <w:t xml:space="preserve"> </w:t>
+      </w:r>
+      <w:r>
+        <w:t xml:space="preserve">é </w:t>
+      </w:r>
+      <w:r>
+        <w:t xml:space="preserve">não conseguir </w:t>
+      </w:r>
+      <w:r>
+        <w:t>organizar a comuni</w:t>
+      </w:r>
+      <w:r>
+        <w:t>cação de forma efetiva com o</w:t>
+      </w:r>
+      <w:r>
+        <w:t xml:space="preserve"> </w:t>
+      </w:r>
+      <w:r>
+        <w:t>cliente</w:t>
+      </w:r>
+      <w:r>
+        <w:t xml:space="preserve"> de </w:t>
       </w:r>
       <w:proofErr w:type="spellStart"/>
       <w:r>
@@ -49,40 +66,60 @@
         <w:t>,</w:t>
       </w:r>
       <w:r>
-        <w:t xml:space="preserve"> além de não ter uma plataforma que ele consiga enxergar a progressão do cliente na adesão dos </w:t>
-      </w:r>
-      <w:r>
-        <w:t>produtos e</w:t>
+        <w:t xml:space="preserve"> não conseguir verificar </w:t>
+      </w:r>
+      <w:r>
+        <w:t>adesão de novo</w:t>
+      </w:r>
+      <w:r>
+        <w:t xml:space="preserve">s </w:t>
+      </w:r>
+      <w:r>
+        <w:t xml:space="preserve">produtos. Isso </w:t>
+      </w:r>
+      <w:r>
+        <w:rPr>
+          <w:u w:val="single"/>
+        </w:rPr>
+        <w:t>af</w:t>
+      </w:r>
+      <w:bookmarkStart w:id="2" w:name="_GoBack"/>
+      <w:bookmarkEnd w:id="2"/>
+      <w:r>
+        <w:rPr>
+          <w:u w:val="single"/>
+        </w:rPr>
+        <w:t>eta</w:t>
+      </w:r>
+      <w:r>
+        <w:t xml:space="preserve"> o negócio, rendimento, e </w:t>
+      </w:r>
+      <w:r>
+        <w:t>vendas</w:t>
       </w:r>
       <w:r>
         <w:t xml:space="preserve"> </w:t>
       </w:r>
       <w:r>
-        <w:rPr>
-          <w:b/>
-        </w:rPr>
-        <w:t>afeta</w:t>
-      </w:r>
-      <w:r>
-        <w:t xml:space="preserve"> o negócio, impactando no rendimento da pessoa, e no sucesso das vendas</w:t>
-      </w:r>
-      <w:r>
-        <w:t xml:space="preserve"> </w:t>
-      </w:r>
-      <w:r>
-        <w:rPr>
-          <w:b/>
-        </w:rPr>
         <w:t>devido</w:t>
       </w:r>
       <w:r>
         <w:t xml:space="preserve"> à</w:t>
       </w:r>
       <w:r>
-        <w:t xml:space="preserve"> falta de um software</w:t>
-      </w:r>
-      <w:r>
-        <w:t xml:space="preserve"> e um aplicativo que contenha todas as informações que o cliente precisa para se informar </w:t>
+        <w:t xml:space="preserve"> falta de </w:t>
+      </w:r>
+      <w:r>
+        <w:t xml:space="preserve">um </w:t>
+      </w:r>
+      <w:r>
+        <w:t>lugar</w:t>
+      </w:r>
+      <w:r>
+        <w:t xml:space="preserve"> que contenha todas as informações que o c</w:t>
+      </w:r>
+      <w:r>
+        <w:t>liente precisa para se informar.</w:t>
       </w:r>
     </w:p>
     <w:p>
@@ -93,6 +130,9 @@
     <w:p>
       <w:pPr>
         <w:jc w:val="both"/>
+        <w:rPr>
+          <w:u w:val="single"/>
+        </w:rPr>
       </w:pPr>
       <w:r>
         <w:rPr>
@@ -175,8 +215,6 @@
       <w:r>
         <w:t xml:space="preserve"> satisfação e mais resultado no processo</w:t>
       </w:r>
-      <w:bookmarkStart w:id="3" w:name="_GoBack"/>
-      <w:bookmarkEnd w:id="3"/>
     </w:p>
     <w:p>
       <w:pPr>

</xml_diff>

<commit_message>
Segunda versao dos artefatos.
</commit_message>
<xml_diff>
--- a/Artefatos/07.Declaração do Problema.docx
+++ b/Artefatos/07.Declaração do Problema.docx
@@ -31,31 +31,52 @@
         <w:t>O problema</w:t>
       </w:r>
       <w:r>
-        <w:rPr>
-          <w:b/>
-        </w:rPr>
+        <w:t xml:space="preserve"> de </w:t>
+      </w:r>
+      <w:r>
+        <w:t xml:space="preserve">não conseguir </w:t>
+      </w:r>
+      <w:r>
+        <w:t>organizar a comuni</w:t>
+      </w:r>
+      <w:r>
+        <w:t>cação de forma efetiva com o</w:t>
+      </w:r>
+      <w:r>
         <w:t xml:space="preserve"> </w:t>
       </w:r>
       <w:r>
-        <w:t xml:space="preserve">é </w:t>
-      </w:r>
-      <w:r>
-        <w:t xml:space="preserve">não conseguir </w:t>
-      </w:r>
-      <w:r>
-        <w:t>organizar a comuni</w:t>
-      </w:r>
-      <w:r>
-        <w:t>cação de forma efetiva com o</w:t>
+        <w:t>cliente</w:t>
+      </w:r>
+      <w:r>
+        <w:t xml:space="preserve"> e</w:t>
+      </w:r>
+      <w:r>
+        <w:t xml:space="preserve"> não ter como</w:t>
       </w:r>
       <w:r>
         <w:t xml:space="preserve"> </w:t>
       </w:r>
       <w:r>
-        <w:t>cliente</w:t>
-      </w:r>
-      <w:r>
-        <w:t xml:space="preserve"> de </w:t>
+        <w:t xml:space="preserve">verificar </w:t>
+      </w:r>
+      <w:r>
+        <w:t xml:space="preserve">a </w:t>
+      </w:r>
+      <w:r>
+        <w:t>adesão de novo</w:t>
+      </w:r>
+      <w:r>
+        <w:t xml:space="preserve">s </w:t>
+      </w:r>
+      <w:r>
+        <w:t>produtos</w:t>
+      </w:r>
+      <w:r>
+        <w:t xml:space="preserve"> </w:t>
+      </w:r>
+      <w:r>
+        <w:t xml:space="preserve">da </w:t>
       </w:r>
       <w:proofErr w:type="spellStart"/>
       <w:r>
@@ -63,41 +84,30 @@
       </w:r>
       <w:proofErr w:type="spellEnd"/>
       <w:r>
-        <w:t>,</w:t>
-      </w:r>
-      <w:r>
-        <w:t xml:space="preserve"> não conseguir verificar </w:t>
-      </w:r>
-      <w:r>
-        <w:t>adesão de novo</w:t>
-      </w:r>
-      <w:r>
-        <w:t xml:space="preserve">s </w:t>
-      </w:r>
-      <w:r>
-        <w:t xml:space="preserve">produtos. Isso </w:t>
-      </w:r>
-      <w:r>
-        <w:rPr>
-          <w:u w:val="single"/>
-        </w:rPr>
-        <w:t>af</w:t>
-      </w:r>
-      <w:bookmarkStart w:id="2" w:name="_GoBack"/>
-      <w:bookmarkEnd w:id="2"/>
-      <w:r>
-        <w:rPr>
-          <w:u w:val="single"/>
-        </w:rPr>
-        <w:t>eta</w:t>
-      </w:r>
-      <w:r>
-        <w:t xml:space="preserve"> o negócio, rendimento, e </w:t>
+        <w:t xml:space="preserve"> </w:t>
+      </w:r>
+      <w:r>
+        <w:t>afeta</w:t>
+      </w:r>
+      <w:r>
+        <w:t xml:space="preserve"> o Ademir, fazendo o</w:t>
+      </w:r>
+      <w:r>
+        <w:t xml:space="preserve"> rendimento</w:t>
+      </w:r>
+      <w:r>
+        <w:t xml:space="preserve"> e as</w:t>
+      </w:r>
+      <w:r>
+        <w:t xml:space="preserve"> </w:t>
       </w:r>
       <w:r>
         <w:t>vendas</w:t>
       </w:r>
       <w:r>
+        <w:t xml:space="preserve"> caírem</w:t>
+      </w:r>
+      <w:r>
         <w:t xml:space="preserve"> </w:t>
       </w:r>
       <w:r>
@@ -119,7 +129,7 @@
         <w:t xml:space="preserve"> que contenha todas as informações que o c</w:t>
       </w:r>
       <w:r>
-        <w:t>liente precisa para se informar.</w:t>
+        <w:t>liente precisa sobre os seus serviços e produtos.</w:t>
       </w:r>
     </w:p>
     <w:p>
@@ -141,7 +151,23 @@
         <w:t xml:space="preserve">Os benefícios </w:t>
       </w:r>
       <w:r>
-        <w:t>deste novo Sistema são:</w:t>
+        <w:t xml:space="preserve">deste novo Sistema </w:t>
+      </w:r>
+      <w:proofErr w:type="spellStart"/>
+      <w:r>
+        <w:t>Softl</w:t>
+      </w:r>
+      <w:bookmarkStart w:id="2" w:name="_GoBack"/>
+      <w:bookmarkEnd w:id="2"/>
+      <w:r>
+        <w:t>ife</w:t>
+      </w:r>
+      <w:proofErr w:type="spellEnd"/>
+      <w:r>
+        <w:t xml:space="preserve"> </w:t>
+      </w:r>
+      <w:r>
+        <w:t>são:</w:t>
       </w:r>
     </w:p>
     <w:p>
@@ -158,6 +184,9 @@
       <w:r>
         <w:t>comunicação efetiva entre consultores e compradores</w:t>
       </w:r>
+      <w:r>
+        <w:t>.</w:t>
+      </w:r>
     </w:p>
     <w:p>
       <w:pPr>
@@ -171,7 +200,7 @@
         <w:t xml:space="preserve">Elevação do grau </w:t>
       </w:r>
       <w:r>
-        <w:t xml:space="preserve">do comprador </w:t>
+        <w:t>do comprador.</w:t>
       </w:r>
     </w:p>
     <w:p>
@@ -185,6 +214,9 @@
       <w:r>
         <w:t>Trazer confiabilidade ao negócio</w:t>
       </w:r>
+      <w:r>
+        <w:t>.</w:t>
+      </w:r>
     </w:p>
     <w:p>
       <w:pPr>
@@ -198,7 +230,10 @@
         <w:t xml:space="preserve">Redução </w:t>
       </w:r>
       <w:r>
-        <w:t xml:space="preserve">de desistência </w:t>
+        <w:t>de de</w:t>
+      </w:r>
+      <w:r>
+        <w:t>sistência.</w:t>
       </w:r>
     </w:p>
     <w:p>
@@ -215,6 +250,9 @@
       <w:r>
         <w:t xml:space="preserve"> satisfação e mais resultado no processo</w:t>
       </w:r>
+      <w:r>
+        <w:t>.</w:t>
+      </w:r>
     </w:p>
     <w:p>
       <w:pPr>
@@ -230,6 +268,9 @@
       <w:r>
         <w:t xml:space="preserve"> acompanhar o cliente de forma mais rápida</w:t>
       </w:r>
+      <w:r>
+        <w:t>.</w:t>
+      </w:r>
     </w:p>
     <w:p>
       <w:pPr>
@@ -240,11 +281,20 @@
         <w:jc w:val="both"/>
       </w:pPr>
       <w:r>
-        <w:t xml:space="preserve">Melhorar </w:t>
-      </w:r>
-      <w:r>
-        <w:t>a rapidez na informação e de forma contínua para todas as pessoas que eles atendem</w:t>
-      </w:r>
+        <w:t>Melhorar a informação.</w:t>
+      </w:r>
+    </w:p>
+    <w:p>
+      <w:pPr>
+        <w:ind w:left="360"/>
+        <w:jc w:val="both"/>
+      </w:pPr>
+    </w:p>
+    <w:p>
+      <w:pPr>
+        <w:ind w:left="360"/>
+        <w:jc w:val="both"/>
+      </w:pPr>
     </w:p>
     <w:sectPr>
       <w:pgSz w:w="11906" w:h="16838"/>

</xml_diff>